<commit_message>
Chinh sua thoi gian hien thi. Nha cung cap
</commit_message>
<xml_diff>
--- a/list_API.docx
+++ b/list_API.docx
@@ -2206,11 +2206,21 @@
       </w:pPr>
       <w:r>
         <w:rPr>
-          <w:sz w:val="26"/>
-          <w:szCs w:val="26"/>
-          <w:lang w:val="en-US"/>
-        </w:rPr>
-        <w:t>Quản lý nhóm hàng (nhom_hang) chức năng Loại vàng:</w:t>
+          <w:b/>
+          <w:bCs/>
+          <w:sz w:val="26"/>
+          <w:szCs w:val="26"/>
+          <w:lang w:val="en-US"/>
+        </w:rPr>
+        <w:t>Quản lý nhóm hàng</w:t>
+      </w:r>
+      <w:r>
+        <w:rPr>
+          <w:sz w:val="26"/>
+          <w:szCs w:val="26"/>
+          <w:lang w:val="en-US"/>
+        </w:rPr>
+        <w:t xml:space="preserve"> (nhom_hang) chức năng Loại vàng:</w:t>
       </w:r>
       <w:r>
         <w:rPr>
@@ -3210,13 +3220,6 @@
           <w:lang w:val="en-US"/>
         </w:rPr>
         <w:tab/>
-      </w:r>
-      <w:r>
-        <w:rPr>
-          <w:sz w:val="26"/>
-          <w:szCs w:val="26"/>
-          <w:lang w:val="en-US"/>
-        </w:rPr>
         <w:t>api/admin</w:t>
       </w:r>
     </w:p>
@@ -3254,27 +3257,7 @@
           <w:szCs w:val="26"/>
           <w:lang w:val="en-US"/>
         </w:rPr>
-        <w:t>lọa</w:t>
-      </w:r>
-      <w:r>
-        <w:rPr>
-          <w:b/>
-          <w:bCs/>
-          <w:sz w:val="26"/>
-          <w:szCs w:val="26"/>
-          <w:lang w:val="en-US"/>
-        </w:rPr>
-        <w:t>i</w:t>
-      </w:r>
-      <w:r>
-        <w:rPr>
-          <w:b/>
-          <w:bCs/>
-          <w:sz w:val="26"/>
-          <w:szCs w:val="26"/>
-          <w:lang w:val="en-US"/>
-        </w:rPr>
-        <w:t xml:space="preserve">  -</w:t>
+        <w:t>lọai  -</w:t>
       </w:r>
       <w:proofErr w:type="gramEnd"/>
       <w:r>
@@ -3427,27 +3410,7 @@
           <w:szCs w:val="26"/>
           <w:lang w:val="en-US"/>
         </w:rPr>
-        <w:t xml:space="preserve">Danh sách báo cáo tồn </w:t>
-      </w:r>
-      <w:r>
-        <w:rPr>
-          <w:b/>
-          <w:bCs/>
-          <w:sz w:val="26"/>
-          <w:szCs w:val="26"/>
-          <w:lang w:val="en-US"/>
-        </w:rPr>
-        <w:t>kho</w:t>
-      </w:r>
-      <w:r>
-        <w:rPr>
-          <w:b/>
-          <w:bCs/>
-          <w:sz w:val="26"/>
-          <w:szCs w:val="26"/>
-          <w:lang w:val="en-US"/>
-        </w:rPr>
-        <w:t>- GET:</w:t>
+        <w:t>Danh sách báo cáo tồn kho- GET:</w:t>
       </w:r>
       <w:r>
         <w:rPr>

</xml_diff>